<commit_message>
Revised first two paragraphs of m02 doc, added third about small teams.
</commit_message>
<xml_diff>
--- a/m02SDLC.docx
+++ b/m02SDLC.docx
@@ -15,96 +15,55 @@
     <w:p/>
     <w:p>
       <w:pPr>
-        <w:spacing w:line="480" w:lineRule="auto"/>
+        <w:spacing w:line="360" w:lineRule="auto"/>
+        <w:ind w:firstLine="720"/>
       </w:pPr>
       <w:r>
         <w:tab/>
-        <w:t xml:space="preserve">For this project we have chosen </w:t>
-      </w:r>
-      <w:r>
-        <w:t xml:space="preserve">a fusion of Agile and Scrum for our software development lifecycle. When we were </w:t>
-      </w:r>
-      <w:r>
-        <w:t>internally debating the various options, we immediately looked to our past experiences to see if any</w:t>
-      </w:r>
-      <w:r>
-        <w:t xml:space="preserve"> previous work could be applied. Conveniently, one of our team members, Josh, </w:t>
-      </w:r>
-      <w:r>
-        <w:t xml:space="preserve">had a previous co-op where he was </w:t>
-      </w:r>
-      <w:r>
-        <w:t>handed a broken code base and was giv</w:t>
-      </w:r>
-      <w:r>
-        <w:t xml:space="preserve">en six weeks to release it to the public. </w:t>
-      </w:r>
-      <w:r>
-        <w:t xml:space="preserve">Seeing many parallels between the two situations and the general team familiarity with it, </w:t>
-      </w:r>
-      <w:r>
-        <w:t xml:space="preserve">we decided to </w:t>
-      </w:r>
-      <w:r>
-        <w:t>investigate</w:t>
-      </w:r>
-      <w:r>
-        <w:t xml:space="preserve"> implementing an Agile Scrum approach </w:t>
-      </w:r>
-      <w:r>
-        <w:t>for this project.</w:t>
+      </w:r>
+      <w:r>
+        <w:t>For this project, we have chosen a combination of Agile and Scrum as our software development lifecycle.  When considering our options, we considered all our past experiences to find parallels between this project and ones we’d worked on before.  One of our team members, Josh, had previously worked on a project involving a code base in need of major refactoring, and was given a span of six weeks to release a new version to the public.  Since that project involved use of the Agile Scrum SDLC, and the project was able to meet its deadline, we have all agreed to use that approach for this task as well.</w:t>
+      </w:r>
+    </w:p>
+    <w:p>
+      <w:pPr>
+        <w:spacing w:line="360" w:lineRule="auto"/>
+        <w:ind w:firstLine="720"/>
+      </w:pPr>
+      <w:r>
+        <w:t>A key benefit of the Agile Scrum approach for this project is the parallel between “sprints” and the milestone due dates; immediately after completing a milestone, the team can start to plan the next sprint (or number of sprints) required to complete the next.  Depending on the magnitude of the work and the time we are allotted we can define multiple sprints for various key parts of the next deliverable.  Using defined prints allows us to create more complete documentation of all the pieces of the “puzzle” that are completed, and that still need working on.  At the end of each sprint, an analysis can be performed to determine if we need changes in our work process for upcoming milestones, and make improvements.</w:t>
+      </w:r>
+    </w:p>
+    <w:p>
+      <w:pPr>
+        <w:spacing w:line="360" w:lineRule="auto"/>
+        <w:ind w:firstLine="720"/>
+      </w:pPr>
+      <w:r>
+        <w:t xml:space="preserve">An additional </w:t>
+      </w:r>
+      <w:r>
+        <w:t>benefit</w:t>
+      </w:r>
+      <w:r>
+        <w:t xml:space="preserve"> to Agile Scrum</w:t>
+      </w:r>
+      <w:r>
+        <w:t xml:space="preserve"> in our scenario</w:t>
+      </w:r>
+      <w:r>
+        <w:t xml:space="preserve"> is the use of small teams; as a team of four, we can create “pairs” of two team members that can work very closely on one or more sprints.  Two-person communication is going to be more effective with some deliverables than having to c</w:t>
+      </w:r>
+      <w:bookmarkStart w:id="0" w:name="_GoBack"/>
+      <w:bookmarkEnd w:id="0"/>
+      <w:r>
+        <w:t>oordinate meeting times and tasks for all four team members.  The use of two-person teams should help code and documentation produced for deliverables stay consistent, as fewer people will be working on it and the two that are will be “looking over one-another’s shoulders” to make comments or suggestions.</w:t>
       </w:r>
     </w:p>
     <w:p>
       <w:pPr>
         <w:spacing w:line="480" w:lineRule="auto"/>
       </w:pPr>
-      <w:r>
-        <w:tab/>
-      </w:r>
-      <w:r>
-        <w:t xml:space="preserve">The first thing we saw was the parallels between </w:t>
-      </w:r>
-      <w:r>
-        <w:t xml:space="preserve">doing complete sprints and the durations </w:t>
-      </w:r>
-      <w:bookmarkStart w:id="0" w:name="_GoBack"/>
-      <w:bookmarkEnd w:id="0"/>
-      <w:r>
-        <w:t xml:space="preserve">between each milestone due date. </w:t>
-      </w:r>
-      <w:r>
-        <w:t xml:space="preserve">Immediately after each milestone completion, we can start to plan </w:t>
-      </w:r>
-      <w:r>
-        <w:t xml:space="preserve">the next sprint and delegate the work accordingly. Depending on the magnitude of work and time we can </w:t>
-      </w:r>
-      <w:r>
-        <w:t>allocate</w:t>
-      </w:r>
-      <w:r>
-        <w:t xml:space="preserve"> multiple sprints to complete the task at hand. Doing each sprint</w:t>
-      </w:r>
-      <w:r>
-        <w:t>,</w:t>
-      </w:r>
-      <w:r>
-        <w:t xml:space="preserve"> we </w:t>
-      </w:r>
-      <w:r>
-        <w:t>will take a piece of the proverbial puzzle and see it through to completion</w:t>
-      </w:r>
-      <w:r>
-        <w:t>. This allows to have a documented list of which pieces have been completed and which need work. Likewise, at the end of each sprint, we can plan a re</w:t>
-      </w:r>
-      <w:r>
-        <w:t xml:space="preserve">trospective where we can see what worked well for the team, what didn’t, and </w:t>
-      </w:r>
-      <w:r>
-        <w:t xml:space="preserve">how can we improve to better function as a unit. </w:t>
-      </w:r>
-    </w:p>
-    <w:p>
       <w:r>
         <w:tab/>
       </w:r>

</xml_diff>

<commit_message>
added flowchart to sdlc
</commit_message>
<xml_diff>
--- a/m02SDLC.docx
+++ b/m02SDLC.docx
@@ -59,7 +59,64 @@
       <w:r>
         <w:t xml:space="preserve">The milestones that we have set for the initial phase of the SDLC include creating the backlogs, documenting bugs that have been found while fixing the code, fixing the bugs that were created while fixing previous sections, and developing further milestones as we progress through the project.  Backlogs created for this purpose would include bugs, functions needing to be implemented, functions needing to be tested, works in progress, and completed and tested items. </w:t>
       </w:r>
+    </w:p>
+    <w:p>
+      <w:pPr>
+        <w:spacing w:after="120" w:line="360" w:lineRule="auto"/>
+      </w:pPr>
+    </w:p>
+    <w:p>
+      <w:pPr>
+        <w:spacing w:after="120" w:line="360" w:lineRule="auto"/>
+      </w:pPr>
       <w:bookmarkStart w:id="0" w:name="_GoBack"/>
+      <w:r>
+        <w:rPr>
+          <w:noProof/>
+        </w:rPr>
+        <w:lastRenderedPageBreak/>
+        <w:drawing>
+          <wp:inline distT="0" distB="0" distL="0" distR="0" wp14:anchorId="6F168140" wp14:editId="37718DDF">
+            <wp:extent cx="5943600" cy="4946650"/>
+            <wp:effectExtent l="0" t="0" r="0" b="0"/>
+            <wp:docPr id="1" name="Picture 1"/>
+            <wp:cNvGraphicFramePr>
+              <a:graphicFrameLocks xmlns:a="http://schemas.openxmlformats.org/drawingml/2006/main" noChangeAspect="1"/>
+            </wp:cNvGraphicFramePr>
+            <a:graphic xmlns:a="http://schemas.openxmlformats.org/drawingml/2006/main">
+              <a:graphicData uri="http://schemas.openxmlformats.org/drawingml/2006/picture">
+                <pic:pic xmlns:pic="http://schemas.openxmlformats.org/drawingml/2006/picture">
+                  <pic:nvPicPr>
+                    <pic:cNvPr id="1" name="Program Flowchart.png"/>
+                    <pic:cNvPicPr/>
+                  </pic:nvPicPr>
+                  <pic:blipFill>
+                    <a:blip r:embed="rId4" cstate="print">
+                      <a:extLst>
+                        <a:ext uri="{28A0092B-C50C-407E-A947-70E740481C1C}">
+                          <a14:useLocalDpi xmlns:a14="http://schemas.microsoft.com/office/drawing/2010/main" val="0"/>
+                        </a:ext>
+                      </a:extLst>
+                    </a:blip>
+                    <a:stretch>
+                      <a:fillRect/>
+                    </a:stretch>
+                  </pic:blipFill>
+                  <pic:spPr>
+                    <a:xfrm>
+                      <a:off x="0" y="0"/>
+                      <a:ext cx="5943600" cy="4946650"/>
+                    </a:xfrm>
+                    <a:prstGeom prst="rect">
+                      <a:avLst/>
+                    </a:prstGeom>
+                  </pic:spPr>
+                </pic:pic>
+              </a:graphicData>
+            </a:graphic>
+          </wp:inline>
+        </w:drawing>
+      </w:r>
       <w:bookmarkEnd w:id="0"/>
     </w:p>
     <w:sectPr>
@@ -497,6 +554,36 @@
     <w:semiHidden/>
     <w:unhideWhenUsed/>
   </w:style>
+  <w:style w:type="paragraph" w:styleId="BalloonText">
+    <w:name w:val="Balloon Text"/>
+    <w:basedOn w:val="Normal"/>
+    <w:link w:val="BalloonTextChar"/>
+    <w:uiPriority w:val="99"/>
+    <w:semiHidden/>
+    <w:unhideWhenUsed/>
+    <w:rsid w:val="00DB5CB4"/>
+    <w:pPr>
+      <w:spacing w:after="0" w:line="240" w:lineRule="auto"/>
+    </w:pPr>
+    <w:rPr>
+      <w:rFonts w:ascii="Times New Roman" w:hAnsi="Times New Roman" w:cs="Times New Roman"/>
+      <w:sz w:val="18"/>
+      <w:szCs w:val="18"/>
+    </w:rPr>
+  </w:style>
+  <w:style w:type="character" w:customStyle="1" w:styleId="BalloonTextChar">
+    <w:name w:val="Balloon Text Char"/>
+    <w:basedOn w:val="DefaultParagraphFont"/>
+    <w:link w:val="BalloonText"/>
+    <w:uiPriority w:val="99"/>
+    <w:semiHidden/>
+    <w:rsid w:val="00DB5CB4"/>
+    <w:rPr>
+      <w:rFonts w:ascii="Times New Roman" w:hAnsi="Times New Roman" w:cs="Times New Roman"/>
+      <w:sz w:val="18"/>
+      <w:szCs w:val="18"/>
+    </w:rPr>
+  </w:style>
 </w:styles>
 </file>
 

</xml_diff>